<commit_message>
added file structure and παραδοτεα folder
</commit_message>
<xml_diff>
--- a/lab3/lsal/Report spithas.docx
+++ b/lab3/lsal/Report spithas.docx
@@ -440,16 +440,342 @@
     </w:p>
     <w:p>
       <w:pPr>
-        <w:rPr>
-          <w:lang w:val="en-US"/>
-        </w:rPr>
-      </w:pPr>
-      <w:r>
-        <w:rPr>
-          <w:lang w:val="en-US"/>
-        </w:rPr>
-        <w:t>*****</w:t>
-      </w:r>
+        <w:pStyle w:val="NoSpacing"/>
+        <w:rPr>
+          <w:color w:val="000000" w:themeColor="text1"/>
+          <w:highlight w:val="lightGray"/>
+          <w:shd w:val="clear" w:color="auto" w:fill="222222"/>
+          <w:lang w:val="en-US"/>
+        </w:rPr>
+      </w:pPr>
+      <w:r>
+        <w:rPr>
+          <w:color w:val="000000" w:themeColor="text1"/>
+          <w:highlight w:val="lightGray"/>
+          <w:shd w:val="clear" w:color="auto" w:fill="222222"/>
+          <w:lang w:val="en-US"/>
+        </w:rPr>
+        <w:t>.</w:t>
+      </w:r>
+    </w:p>
+    <w:p>
+      <w:pPr>
+        <w:pStyle w:val="NoSpacing"/>
+        <w:rPr>
+          <w:color w:val="000000" w:themeColor="text1"/>
+          <w:highlight w:val="lightGray"/>
+          <w:shd w:val="clear" w:color="auto" w:fill="222222"/>
+          <w:lang w:val="en-US"/>
+        </w:rPr>
+      </w:pPr>
+      <w:r>
+        <w:rPr>
+          <w:rFonts w:ascii="Courier New" w:hAnsi="Courier New" w:cs="Courier New"/>
+          <w:color w:val="000000" w:themeColor="text1"/>
+          <w:highlight w:val="lightGray"/>
+          <w:shd w:val="clear" w:color="auto" w:fill="222222"/>
+          <w:lang w:val="en-US"/>
+        </w:rPr>
+        <w:t>├──</w:t>
+      </w:r>
+      <w:r>
+        <w:rPr>
+          <w:color w:val="000000" w:themeColor="text1"/>
+          <w:highlight w:val="lightGray"/>
+          <w:shd w:val="clear" w:color="auto" w:fill="222222"/>
+          <w:lang w:val="en-US"/>
+        </w:rPr>
+        <w:t xml:space="preserve"> FPGA</w:t>
+      </w:r>
+    </w:p>
+    <w:p>
+      <w:pPr>
+        <w:pStyle w:val="NoSpacing"/>
+        <w:rPr>
+          <w:color w:val="000000" w:themeColor="text1"/>
+          <w:highlight w:val="lightGray"/>
+          <w:shd w:val="clear" w:color="auto" w:fill="222222"/>
+          <w:lang w:val="en-US"/>
+        </w:rPr>
+      </w:pPr>
+      <w:r>
+        <w:rPr>
+          <w:rFonts w:ascii="Courier New" w:hAnsi="Courier New" w:cs="Courier New"/>
+          <w:color w:val="000000" w:themeColor="text1"/>
+          <w:highlight w:val="lightGray"/>
+          <w:shd w:val="clear" w:color="auto" w:fill="222222"/>
+          <w:lang w:val="en-US"/>
+        </w:rPr>
+        <w:t>│</w:t>
+      </w:r>
+      <w:r>
+        <w:rPr>
+          <w:color w:val="000000" w:themeColor="text1"/>
+          <w:highlight w:val="lightGray"/>
+          <w:shd w:val="clear" w:color="auto" w:fill="222222"/>
+          <w:lang w:val="en-US"/>
+        </w:rPr>
+        <w:t xml:space="preserve">   </w:t>
+      </w:r>
+      <w:r>
+        <w:rPr>
+          <w:rFonts w:ascii="Courier New" w:hAnsi="Courier New" w:cs="Courier New"/>
+          <w:color w:val="000000" w:themeColor="text1"/>
+          <w:highlight w:val="lightGray"/>
+          <w:shd w:val="clear" w:color="auto" w:fill="222222"/>
+          <w:lang w:val="en-US"/>
+        </w:rPr>
+        <w:t>├──</w:t>
+      </w:r>
+      <w:r>
+        <w:rPr>
+          <w:color w:val="000000" w:themeColor="text1"/>
+          <w:highlight w:val="lightGray"/>
+          <w:shd w:val="clear" w:color="auto" w:fill="222222"/>
+          <w:lang w:val="en-US"/>
+        </w:rPr>
+        <w:t xml:space="preserve"> lsal.cpp</w:t>
+      </w:r>
+    </w:p>
+    <w:p>
+      <w:pPr>
+        <w:pStyle w:val="NoSpacing"/>
+        <w:rPr>
+          <w:color w:val="000000" w:themeColor="text1"/>
+          <w:highlight w:val="lightGray"/>
+          <w:shd w:val="clear" w:color="auto" w:fill="222222"/>
+          <w:lang w:val="en-US"/>
+        </w:rPr>
+      </w:pPr>
+      <w:r>
+        <w:rPr>
+          <w:rFonts w:ascii="Courier New" w:hAnsi="Courier New" w:cs="Courier New"/>
+          <w:color w:val="000000" w:themeColor="text1"/>
+          <w:highlight w:val="lightGray"/>
+          <w:shd w:val="clear" w:color="auto" w:fill="222222"/>
+          <w:lang w:val="en-US"/>
+        </w:rPr>
+        <w:t>│</w:t>
+      </w:r>
+      <w:r>
+        <w:rPr>
+          <w:color w:val="000000" w:themeColor="text1"/>
+          <w:highlight w:val="lightGray"/>
+          <w:shd w:val="clear" w:color="auto" w:fill="222222"/>
+          <w:lang w:val="en-US"/>
+        </w:rPr>
+        <w:t xml:space="preserve">   </w:t>
+      </w:r>
+      <w:r>
+        <w:rPr>
+          <w:rFonts w:ascii="Courier New" w:hAnsi="Courier New" w:cs="Courier New"/>
+          <w:color w:val="000000" w:themeColor="text1"/>
+          <w:highlight w:val="lightGray"/>
+          <w:shd w:val="clear" w:color="auto" w:fill="222222"/>
+          <w:lang w:val="en-US"/>
+        </w:rPr>
+        <w:t>└──</w:t>
+      </w:r>
+      <w:r>
+        <w:rPr>
+          <w:color w:val="000000" w:themeColor="text1"/>
+          <w:highlight w:val="lightGray"/>
+          <w:shd w:val="clear" w:color="auto" w:fill="222222"/>
+          <w:lang w:val="en-US"/>
+        </w:rPr>
+        <w:t xml:space="preserve"> </w:t>
+      </w:r>
+      <w:proofErr w:type="spellStart"/>
+      <w:proofErr w:type="gramStart"/>
+      <w:r>
+        <w:rPr>
+          <w:color w:val="000000" w:themeColor="text1"/>
+          <w:highlight w:val="lightGray"/>
+          <w:shd w:val="clear" w:color="auto" w:fill="222222"/>
+          <w:lang w:val="en-US"/>
+        </w:rPr>
+        <w:t>lsal.host</w:t>
+      </w:r>
+      <w:proofErr w:type="spellEnd"/>
+      <w:proofErr w:type="gramEnd"/>
+    </w:p>
+    <w:p>
+      <w:pPr>
+        <w:pStyle w:val="NoSpacing"/>
+        <w:rPr>
+          <w:color w:val="000000" w:themeColor="text1"/>
+          <w:highlight w:val="lightGray"/>
+          <w:shd w:val="clear" w:color="auto" w:fill="222222"/>
+          <w:lang w:val="en-US"/>
+        </w:rPr>
+      </w:pPr>
+      <w:r>
+        <w:rPr>
+          <w:rFonts w:ascii="Courier New" w:hAnsi="Courier New" w:cs="Courier New"/>
+          <w:color w:val="000000" w:themeColor="text1"/>
+          <w:highlight w:val="lightGray"/>
+          <w:shd w:val="clear" w:color="auto" w:fill="222222"/>
+          <w:lang w:val="en-US"/>
+        </w:rPr>
+        <w:t>├──</w:t>
+      </w:r>
+      <w:r>
+        <w:rPr>
+          <w:color w:val="000000" w:themeColor="text1"/>
+          <w:highlight w:val="lightGray"/>
+          <w:shd w:val="clear" w:color="auto" w:fill="222222"/>
+          <w:lang w:val="en-US"/>
+        </w:rPr>
+        <w:t xml:space="preserve"> Software</w:t>
+      </w:r>
+    </w:p>
+    <w:p>
+      <w:pPr>
+        <w:pStyle w:val="NoSpacing"/>
+        <w:rPr>
+          <w:color w:val="000000" w:themeColor="text1"/>
+          <w:highlight w:val="lightGray"/>
+          <w:shd w:val="clear" w:color="auto" w:fill="222222"/>
+          <w:lang w:val="en-US"/>
+        </w:rPr>
+      </w:pPr>
+      <w:r>
+        <w:rPr>
+          <w:rFonts w:ascii="Courier New" w:hAnsi="Courier New" w:cs="Courier New"/>
+          <w:color w:val="000000" w:themeColor="text1"/>
+          <w:highlight w:val="lightGray"/>
+          <w:shd w:val="clear" w:color="auto" w:fill="222222"/>
+          <w:lang w:val="en-US"/>
+        </w:rPr>
+        <w:t>│</w:t>
+      </w:r>
+      <w:r>
+        <w:rPr>
+          <w:color w:val="000000" w:themeColor="text1"/>
+          <w:highlight w:val="lightGray"/>
+          <w:shd w:val="clear" w:color="auto" w:fill="222222"/>
+          <w:lang w:val="en-US"/>
+        </w:rPr>
+        <w:t xml:space="preserve">   </w:t>
+      </w:r>
+      <w:r>
+        <w:rPr>
+          <w:rFonts w:ascii="Courier New" w:hAnsi="Courier New" w:cs="Courier New"/>
+          <w:color w:val="000000" w:themeColor="text1"/>
+          <w:highlight w:val="lightGray"/>
+          <w:shd w:val="clear" w:color="auto" w:fill="222222"/>
+          <w:lang w:val="en-US"/>
+        </w:rPr>
+        <w:t>├──</w:t>
+      </w:r>
+      <w:r>
+        <w:rPr>
+          <w:color w:val="000000" w:themeColor="text1"/>
+          <w:highlight w:val="lightGray"/>
+          <w:shd w:val="clear" w:color="auto" w:fill="222222"/>
+          <w:lang w:val="en-US"/>
+        </w:rPr>
+        <w:t xml:space="preserve"> lsal_optimized.cpp</w:t>
+      </w:r>
+    </w:p>
+    <w:p>
+      <w:pPr>
+        <w:pStyle w:val="NoSpacing"/>
+        <w:rPr>
+          <w:color w:val="000000" w:themeColor="text1"/>
+          <w:highlight w:val="lightGray"/>
+          <w:shd w:val="clear" w:color="auto" w:fill="222222"/>
+          <w:lang w:val="en-US"/>
+        </w:rPr>
+      </w:pPr>
+      <w:r>
+        <w:rPr>
+          <w:rFonts w:ascii="Courier New" w:hAnsi="Courier New" w:cs="Courier New"/>
+          <w:color w:val="000000" w:themeColor="text1"/>
+          <w:highlight w:val="lightGray"/>
+          <w:shd w:val="clear" w:color="auto" w:fill="222222"/>
+          <w:lang w:val="en-US"/>
+        </w:rPr>
+        <w:t>│</w:t>
+      </w:r>
+      <w:r>
+        <w:rPr>
+          <w:color w:val="000000" w:themeColor="text1"/>
+          <w:highlight w:val="lightGray"/>
+          <w:shd w:val="clear" w:color="auto" w:fill="222222"/>
+          <w:lang w:val="en-US"/>
+        </w:rPr>
+        <w:t xml:space="preserve">   </w:t>
+      </w:r>
+      <w:r>
+        <w:rPr>
+          <w:rFonts w:ascii="Courier New" w:hAnsi="Courier New" w:cs="Courier New"/>
+          <w:color w:val="000000" w:themeColor="text1"/>
+          <w:highlight w:val="lightGray"/>
+          <w:shd w:val="clear" w:color="auto" w:fill="222222"/>
+          <w:lang w:val="en-US"/>
+        </w:rPr>
+        <w:t>└──</w:t>
+      </w:r>
+      <w:r>
+        <w:rPr>
+          <w:color w:val="000000" w:themeColor="text1"/>
+          <w:highlight w:val="lightGray"/>
+          <w:shd w:val="clear" w:color="auto" w:fill="222222"/>
+          <w:lang w:val="en-US"/>
+        </w:rPr>
+        <w:t xml:space="preserve"> </w:t>
+      </w:r>
+      <w:proofErr w:type="spellStart"/>
+      <w:r>
+        <w:rPr>
+          <w:color w:val="000000" w:themeColor="text1"/>
+          <w:highlight w:val="lightGray"/>
+          <w:shd w:val="clear" w:color="auto" w:fill="222222"/>
+          <w:lang w:val="en-US"/>
+        </w:rPr>
+        <w:t>Makefile</w:t>
+      </w:r>
+      <w:proofErr w:type="spellEnd"/>
+    </w:p>
+    <w:p>
+      <w:pPr>
+        <w:pStyle w:val="NoSpacing"/>
+        <w:rPr>
+          <w:shd w:val="clear" w:color="auto" w:fill="222222"/>
+          <w:lang w:val="en-US"/>
+        </w:rPr>
+      </w:pPr>
+      <w:r>
+        <w:rPr>
+          <w:rFonts w:ascii="Courier New" w:hAnsi="Courier New" w:cs="Courier New"/>
+          <w:color w:val="000000" w:themeColor="text1"/>
+          <w:highlight w:val="lightGray"/>
+          <w:shd w:val="clear" w:color="auto" w:fill="222222"/>
+          <w:lang w:val="en-US"/>
+        </w:rPr>
+        <w:t>└──</w:t>
+      </w:r>
+      <w:r>
+        <w:rPr>
+          <w:color w:val="000000" w:themeColor="text1"/>
+          <w:highlight w:val="lightGray"/>
+          <w:shd w:val="clear" w:color="auto" w:fill="222222"/>
+          <w:lang w:val="en-US"/>
+        </w:rPr>
+        <w:t xml:space="preserve"> </w:t>
+      </w:r>
+      <w:proofErr w:type="spellStart"/>
+      <w:r>
+        <w:rPr>
+          <w:color w:val="000000" w:themeColor="text1"/>
+          <w:highlight w:val="lightGray"/>
+          <w:shd w:val="clear" w:color="auto" w:fill="222222"/>
+          <w:lang w:val="en-US"/>
+        </w:rPr>
+        <w:t>Report.pdf</w:t>
+      </w:r>
+      <w:proofErr w:type="spellEnd"/>
     </w:p>
     <w:p>
       <w:pPr>
@@ -1207,6 +1533,7 @@
           <w:iCs/>
           <w:lang w:val="en-US"/>
         </w:rPr>
+        <w:lastRenderedPageBreak/>
         <w:t>In the main loop</w:t>
       </w:r>
       <w:r>
@@ -1684,7 +2011,6 @@
                 <w:szCs w:val="16"/>
                 <w:lang w:val="en-GB"/>
               </w:rPr>
-              <w:lastRenderedPageBreak/>
               <w:t>32</w:t>
             </w:r>
           </w:p>
@@ -4964,6 +5290,7 @@
                 <w:szCs w:val="16"/>
                 <w:lang w:val="en-GB"/>
               </w:rPr>
+              <w:lastRenderedPageBreak/>
               <w:t>32</w:t>
             </w:r>
           </w:p>
@@ -5651,7 +5978,6 @@
         <w:rPr>
           <w:lang w:val="en-US"/>
         </w:rPr>
-        <w:lastRenderedPageBreak/>
         <w:t>In order to</w:t>
       </w:r>
       <w:proofErr w:type="gramEnd"/>

</xml_diff>

<commit_message>
added new table fpga vs x86 in report_spithas
</commit_message>
<xml_diff>
--- a/lab3/lsal/Report spithas.docx
+++ b/lab3/lsal/Report spithas.docx
@@ -4549,7 +4549,7 @@
                 <w:color w:val="000000"/>
                 <w:sz w:val="16"/>
                 <w:szCs w:val="16"/>
-                <w:lang w:val="en-GB"/>
+                <w:lang w:val="en-US"/>
               </w:rPr>
             </w:pPr>
             <w:r>
@@ -4558,7 +4558,7 @@
                 <w:sz w:val="16"/>
                 <w:szCs w:val="16"/>
               </w:rPr>
-              <w:t>32</w:t>
+              <w:t>0.00002</w:t>
             </w:r>
           </w:p>
         </w:tc>
@@ -4585,7 +4585,7 @@
                 <w:sz w:val="16"/>
                 <w:szCs w:val="16"/>
               </w:rPr>
-              <w:t>0.00002</w:t>
+              <w:t>0.000015</w:t>
             </w:r>
           </w:p>
         </w:tc>
@@ -4703,7 +4703,7 @@
                 <w:sz w:val="16"/>
                 <w:szCs w:val="16"/>
               </w:rPr>
-              <w:t>65536</w:t>
+              <w:t>0.037108</w:t>
             </w:r>
           </w:p>
         </w:tc>
@@ -4730,7 +4730,7 @@
                 <w:sz w:val="16"/>
                 <w:szCs w:val="16"/>
               </w:rPr>
-              <w:t>0.037108</w:t>
+              <w:t>0.024057</w:t>
             </w:r>
           </w:p>
         </w:tc>
@@ -4847,7 +4847,7 @@
                 <w:sz w:val="16"/>
                 <w:szCs w:val="16"/>
               </w:rPr>
-              <w:t>65536</w:t>
+              <w:t>0.303335</w:t>
             </w:r>
           </w:p>
         </w:tc>
@@ -4874,7 +4874,7 @@
                 <w:sz w:val="16"/>
                 <w:szCs w:val="16"/>
               </w:rPr>
-              <w:t>0.303335</w:t>
+              <w:t>0.196926</w:t>
             </w:r>
           </w:p>
         </w:tc>
@@ -4992,7 +4992,7 @@
                 <w:sz w:val="16"/>
                 <w:szCs w:val="16"/>
               </w:rPr>
-              <w:t>300000</w:t>
+              <w:t>1.388256</w:t>
             </w:r>
           </w:p>
         </w:tc>
@@ -5019,7 +5019,7 @@
                 <w:sz w:val="16"/>
                 <w:szCs w:val="16"/>
               </w:rPr>
-              <w:t>1.388256</w:t>
+              <w:t>0.897239</w:t>
             </w:r>
           </w:p>
         </w:tc>
@@ -8857,6 +8857,644 @@
         </w:rPr>
       </w:pPr>
     </w:p>
+    <w:tbl>
+      <w:tblPr>
+        <w:tblStyle w:val="GridTable4-Accent5"/>
+        <w:tblW w:w="4813" w:type="dxa"/>
+        <w:tblLayout w:type="fixed"/>
+        <w:tblLook w:val="04A0" w:firstRow="1" w:lastRow="0" w:firstColumn="1" w:lastColumn="0" w:noHBand="0" w:noVBand="1"/>
+      </w:tblPr>
+      <w:tblGrid>
+        <w:gridCol w:w="562"/>
+        <w:gridCol w:w="926"/>
+        <w:gridCol w:w="1194"/>
+        <w:gridCol w:w="992"/>
+        <w:gridCol w:w="1139"/>
+      </w:tblGrid>
+      <w:tr>
+        <w:trPr>
+          <w:cnfStyle w:val="100000000000" w:firstRow="1" w:lastRow="0" w:firstColumn="0" w:lastColumn="0" w:oddVBand="0" w:evenVBand="0" w:oddHBand="0" w:evenHBand="0" w:firstRowFirstColumn="0" w:firstRowLastColumn="0" w:lastRowFirstColumn="0" w:lastRowLastColumn="0"/>
+          <w:trHeight w:val="255"/>
+        </w:trPr>
+        <w:tc>
+          <w:tcPr>
+            <w:cnfStyle w:val="001000000000" w:firstRow="0" w:lastRow="0" w:firstColumn="1" w:lastColumn="0" w:oddVBand="0" w:evenVBand="0" w:oddHBand="0" w:evenHBand="0" w:firstRowFirstColumn="0" w:firstRowLastColumn="0" w:lastRowFirstColumn="0" w:lastRowLastColumn="0"/>
+            <w:tcW w:w="4813" w:type="dxa"/>
+            <w:gridSpan w:val="5"/>
+            <w:noWrap/>
+            <w:vAlign w:val="bottom"/>
+          </w:tcPr>
+          <w:p>
+            <w:pPr>
+              <w:jc w:val="center"/>
+              <w:rPr>
+                <w:rFonts w:ascii="Aptos Narrow" w:eastAsia="Times New Roman" w:hAnsi="Aptos Narrow" w:cs="Times New Roman"/>
+                <w:b w:val="0"/>
+                <w:bCs/>
+                <w:color w:val="000000"/>
+                <w:sz w:val="44"/>
+                <w:szCs w:val="44"/>
+                <w:lang w:val="en-GB"/>
+              </w:rPr>
+            </w:pPr>
+            <w:r>
+              <w:rPr>
+                <w:rFonts w:ascii="Aptos Narrow" w:eastAsia="Times New Roman" w:hAnsi="Aptos Narrow" w:cs="Times New Roman"/>
+                <w:bCs/>
+                <w:color w:val="FFFFFF" w:themeColor="background1"/>
+                <w:sz w:val="20"/>
+                <w:szCs w:val="20"/>
+                <w:lang w:val="en-GB"/>
+              </w:rPr>
+              <w:t>FPGA vs x86</w:t>
+            </w:r>
+          </w:p>
+        </w:tc>
+      </w:tr>
+      <w:tr>
+        <w:trPr>
+          <w:cnfStyle w:val="000000100000" w:firstRow="0" w:lastRow="0" w:firstColumn="0" w:lastColumn="0" w:oddVBand="0" w:evenVBand="0" w:oddHBand="1" w:evenHBand="0" w:firstRowFirstColumn="0" w:firstRowLastColumn="0" w:lastRowFirstColumn="0" w:lastRowLastColumn="0"/>
+          <w:trHeight w:val="265"/>
+        </w:trPr>
+        <w:tc>
+          <w:tcPr>
+            <w:cnfStyle w:val="001000000000" w:firstRow="0" w:lastRow="0" w:firstColumn="1" w:lastColumn="0" w:oddVBand="0" w:evenVBand="0" w:oddHBand="0" w:evenHBand="0" w:firstRowFirstColumn="0" w:firstRowLastColumn="0" w:lastRowFirstColumn="0" w:lastRowLastColumn="0"/>
+            <w:tcW w:w="562" w:type="dxa"/>
+            <w:shd w:val="clear" w:color="5B9BD5" w:themeColor="accent5" w:fill="5B9BD5" w:themeFill="accent5"/>
+            <w:noWrap/>
+            <w:vAlign w:val="bottom"/>
+          </w:tcPr>
+          <w:p>
+            <w:pPr>
+              <w:jc w:val="left"/>
+              <w:rPr>
+                <w:rFonts w:ascii="Arrow narrow" w:eastAsia="Times New Roman" w:hAnsi="Arrow narrow" w:cs="Times New Roman"/>
+                <w:color w:val="FFFFFF" w:themeColor="background1"/>
+                <w:lang w:val="en-GB"/>
+              </w:rPr>
+            </w:pPr>
+            <w:r>
+              <w:rPr>
+                <w:rFonts w:ascii="Arrow narrow" w:eastAsia="Times New Roman" w:hAnsi="Arrow narrow" w:cs="Times New Roman"/>
+                <w:color w:val="FFFFFF" w:themeColor="background1"/>
+                <w:sz w:val="16"/>
+                <w:szCs w:val="16"/>
+                <w:lang w:val="en-GB"/>
+              </w:rPr>
+              <w:t>Ν</w:t>
+            </w:r>
+          </w:p>
+        </w:tc>
+        <w:tc>
+          <w:tcPr>
+            <w:tcW w:w="926" w:type="dxa"/>
+            <w:shd w:val="clear" w:color="5B9BD5" w:themeColor="accent5" w:fill="5B9BD5" w:themeFill="accent5"/>
+            <w:noWrap/>
+            <w:vAlign w:val="bottom"/>
+          </w:tcPr>
+          <w:p>
+            <w:pPr>
+              <w:jc w:val="left"/>
+              <w:cnfStyle w:val="000000100000" w:firstRow="0" w:lastRow="0" w:firstColumn="0" w:lastColumn="0" w:oddVBand="0" w:evenVBand="0" w:oddHBand="1" w:evenHBand="0" w:firstRowFirstColumn="0" w:firstRowLastColumn="0" w:lastRowFirstColumn="0" w:lastRowLastColumn="0"/>
+              <w:rPr>
+                <w:rFonts w:ascii="Arrow narrow" w:eastAsia="Times New Roman" w:hAnsi="Arrow narrow" w:cs="Times New Roman"/>
+                <w:color w:val="FFFFFF" w:themeColor="background1"/>
+                <w:lang w:val="en-GB"/>
+              </w:rPr>
+            </w:pPr>
+            <w:r>
+              <w:rPr>
+                <w:rFonts w:ascii="Arrow narrow" w:eastAsia="Times New Roman" w:hAnsi="Arrow narrow" w:cs="Times New Roman"/>
+                <w:color w:val="FFFFFF" w:themeColor="background1"/>
+                <w:sz w:val="16"/>
+                <w:szCs w:val="16"/>
+                <w:lang w:val="en-GB"/>
+              </w:rPr>
+              <w:t>Μ</w:t>
+            </w:r>
+          </w:p>
+        </w:tc>
+        <w:tc>
+          <w:tcPr>
+            <w:tcW w:w="1194" w:type="dxa"/>
+            <w:noWrap/>
+            <w:vAlign w:val="bottom"/>
+          </w:tcPr>
+          <w:p>
+            <w:pPr>
+              <w:jc w:val="left"/>
+              <w:cnfStyle w:val="000000100000" w:firstRow="0" w:lastRow="0" w:firstColumn="0" w:lastColumn="0" w:oddVBand="0" w:evenVBand="0" w:oddHBand="1" w:evenHBand="0" w:firstRowFirstColumn="0" w:firstRowLastColumn="0" w:lastRowFirstColumn="0" w:lastRowLastColumn="0"/>
+              <w:rPr>
+                <w:rFonts w:ascii="Arrow narrow" w:eastAsia="Times New Roman" w:hAnsi="Arrow narrow" w:cs="Times New Roman"/>
+                <w:color w:val="000000"/>
+                <w:lang w:val="en-GB"/>
+              </w:rPr>
+            </w:pPr>
+            <w:r>
+              <w:rPr>
+                <w:rFonts w:ascii="Arrow narrow" w:eastAsia="Times New Roman" w:hAnsi="Arrow narrow" w:cs="Times New Roman"/>
+                <w:color w:val="000000"/>
+                <w:sz w:val="16"/>
+                <w:szCs w:val="16"/>
+                <w:lang w:val="en-GB"/>
+              </w:rPr>
+              <w:t>x86</w:t>
+            </w:r>
+          </w:p>
+        </w:tc>
+        <w:tc>
+          <w:tcPr>
+            <w:tcW w:w="992" w:type="dxa"/>
+            <w:noWrap/>
+            <w:vAlign w:val="bottom"/>
+          </w:tcPr>
+          <w:p>
+            <w:pPr>
+              <w:jc w:val="left"/>
+              <w:cnfStyle w:val="000000100000" w:firstRow="0" w:lastRow="0" w:firstColumn="0" w:lastColumn="0" w:oddVBand="0" w:evenVBand="0" w:oddHBand="1" w:evenHBand="0" w:firstRowFirstColumn="0" w:firstRowLastColumn="0" w:lastRowFirstColumn="0" w:lastRowLastColumn="0"/>
+              <w:rPr>
+                <w:rFonts w:ascii="Arrow narrow" w:eastAsia="Times New Roman" w:hAnsi="Arrow narrow" w:cs="Times New Roman"/>
+                <w:color w:val="000000"/>
+                <w:lang w:val="en-GB"/>
+              </w:rPr>
+            </w:pPr>
+            <w:r>
+              <w:rPr>
+                <w:rFonts w:ascii="Arrow narrow" w:eastAsia="Times New Roman" w:hAnsi="Arrow narrow" w:cs="Times New Roman"/>
+                <w:color w:val="000000"/>
+                <w:sz w:val="16"/>
+                <w:szCs w:val="16"/>
+                <w:lang w:val="en-GB"/>
+              </w:rPr>
+              <w:t>FGPA</w:t>
+            </w:r>
+          </w:p>
+        </w:tc>
+        <w:tc>
+          <w:tcPr>
+            <w:tcW w:w="1139" w:type="dxa"/>
+            <w:noWrap/>
+            <w:vAlign w:val="bottom"/>
+          </w:tcPr>
+          <w:p>
+            <w:pPr>
+              <w:jc w:val="left"/>
+              <w:cnfStyle w:val="000000100000" w:firstRow="0" w:lastRow="0" w:firstColumn="0" w:lastColumn="0" w:oddVBand="0" w:evenVBand="0" w:oddHBand="1" w:evenHBand="0" w:firstRowFirstColumn="0" w:firstRowLastColumn="0" w:lastRowFirstColumn="0" w:lastRowLastColumn="0"/>
+              <w:rPr>
+                <w:rFonts w:ascii="Arrow narrow" w:eastAsia="Times New Roman" w:hAnsi="Arrow narrow" w:cs="Times New Roman"/>
+                <w:color w:val="000000"/>
+                <w:lang w:val="en-GB"/>
+              </w:rPr>
+            </w:pPr>
+            <w:r>
+              <w:rPr>
+                <w:rFonts w:ascii="Arrow narrow" w:eastAsia="Times New Roman" w:hAnsi="Arrow narrow" w:cs="Times New Roman"/>
+                <w:color w:val="000000"/>
+                <w:sz w:val="16"/>
+                <w:szCs w:val="16"/>
+                <w:lang w:val="en-GB"/>
+              </w:rPr>
+              <w:t>Optimisation</w:t>
+            </w:r>
+          </w:p>
+        </w:tc>
+      </w:tr>
+      <w:tr>
+        <w:trPr>
+          <w:trHeight w:val="255"/>
+        </w:trPr>
+        <w:tc>
+          <w:tcPr>
+            <w:cnfStyle w:val="001000000000" w:firstRow="0" w:lastRow="0" w:firstColumn="1" w:lastColumn="0" w:oddVBand="0" w:evenVBand="0" w:oddHBand="0" w:evenHBand="0" w:firstRowFirstColumn="0" w:firstRowLastColumn="0" w:lastRowFirstColumn="0" w:lastRowLastColumn="0"/>
+            <w:tcW w:w="562" w:type="dxa"/>
+            <w:shd w:val="clear" w:color="5B9BD5" w:themeColor="accent5" w:fill="5B9BD5" w:themeFill="accent5"/>
+            <w:noWrap/>
+            <w:vAlign w:val="bottom"/>
+          </w:tcPr>
+          <w:p>
+            <w:pPr>
+              <w:jc w:val="right"/>
+              <w:rPr>
+                <w:rFonts w:ascii="Arrow narrow" w:eastAsia="Times New Roman" w:hAnsi="Arrow narrow" w:cs="Times New Roman"/>
+                <w:color w:val="FFFFFF" w:themeColor="background1"/>
+                <w:lang w:val="en-GB"/>
+              </w:rPr>
+            </w:pPr>
+            <w:r>
+              <w:rPr>
+                <w:rFonts w:ascii="Arrow narrow" w:eastAsia="Times New Roman" w:hAnsi="Arrow narrow" w:cs="Times New Roman"/>
+                <w:color w:val="FFFFFF" w:themeColor="background1"/>
+                <w:sz w:val="16"/>
+                <w:szCs w:val="16"/>
+                <w:lang w:val="en-GB"/>
+              </w:rPr>
+              <w:t>32</w:t>
+            </w:r>
+          </w:p>
+        </w:tc>
+        <w:tc>
+          <w:tcPr>
+            <w:tcW w:w="926" w:type="dxa"/>
+            <w:shd w:val="clear" w:color="5B9BD5" w:themeColor="accent5" w:fill="5B9BD5" w:themeFill="accent5"/>
+            <w:noWrap/>
+            <w:vAlign w:val="bottom"/>
+          </w:tcPr>
+          <w:p>
+            <w:pPr>
+              <w:jc w:val="right"/>
+              <w:cnfStyle w:val="000000000000" w:firstRow="0" w:lastRow="0" w:firstColumn="0" w:lastColumn="0" w:oddVBand="0" w:evenVBand="0" w:oddHBand="0" w:evenHBand="0" w:firstRowFirstColumn="0" w:firstRowLastColumn="0" w:lastRowFirstColumn="0" w:lastRowLastColumn="0"/>
+              <w:rPr>
+                <w:rFonts w:ascii="Arrow narrow" w:eastAsia="Times New Roman" w:hAnsi="Arrow narrow" w:cs="Times New Roman"/>
+                <w:color w:val="FFFFFF" w:themeColor="background1"/>
+                <w:lang w:val="en-GB"/>
+              </w:rPr>
+            </w:pPr>
+            <w:r>
+              <w:rPr>
+                <w:rFonts w:ascii="Arrow narrow" w:eastAsia="Times New Roman" w:hAnsi="Arrow narrow" w:cs="Times New Roman"/>
+                <w:color w:val="FFFFFF" w:themeColor="background1"/>
+                <w:sz w:val="16"/>
+                <w:szCs w:val="16"/>
+                <w:lang w:val="en-GB"/>
+              </w:rPr>
+              <w:t>32</w:t>
+            </w:r>
+          </w:p>
+        </w:tc>
+        <w:tc>
+          <w:tcPr>
+            <w:tcW w:w="1194" w:type="dxa"/>
+            <w:noWrap/>
+          </w:tcPr>
+          <w:p>
+            <w:pPr>
+              <w:jc w:val="right"/>
+              <w:cnfStyle w:val="000000000000" w:firstRow="0" w:lastRow="0" w:firstColumn="0" w:lastColumn="0" w:oddVBand="0" w:evenVBand="0" w:oddHBand="0" w:evenHBand="0" w:firstRowFirstColumn="0" w:firstRowLastColumn="0" w:lastRowFirstColumn="0" w:lastRowLastColumn="0"/>
+              <w:rPr>
+                <w:rFonts w:ascii="Arrow narrow" w:eastAsia="Times New Roman" w:hAnsi="Arrow narrow" w:cs="Times New Roman"/>
+                <w:color w:val="000000"/>
+                <w:sz w:val="16"/>
+                <w:szCs w:val="16"/>
+                <w:lang w:val="en-GB"/>
+              </w:rPr>
+            </w:pPr>
+            <w:r>
+              <w:rPr>
+                <w:rFonts w:ascii="Arrow narrow" w:hAnsi="Arrow narrow"/>
+                <w:sz w:val="16"/>
+                <w:szCs w:val="16"/>
+              </w:rPr>
+              <w:t>0.000015</w:t>
+            </w:r>
+          </w:p>
+        </w:tc>
+        <w:tc>
+          <w:tcPr>
+            <w:tcW w:w="992" w:type="dxa"/>
+            <w:noWrap/>
+          </w:tcPr>
+          <w:p>
+            <w:pPr>
+              <w:jc w:val="right"/>
+              <w:cnfStyle w:val="000000000000" w:firstRow="0" w:lastRow="0" w:firstColumn="0" w:lastColumn="0" w:oddVBand="0" w:evenVBand="0" w:oddHBand="0" w:evenHBand="0" w:firstRowFirstColumn="0" w:firstRowLastColumn="0" w:lastRowFirstColumn="0" w:lastRowLastColumn="0"/>
+              <w:rPr>
+                <w:rFonts w:ascii="Arrow narrow" w:eastAsia="Times New Roman" w:hAnsi="Arrow narrow" w:cs="Times New Roman"/>
+                <w:color w:val="000000"/>
+                <w:sz w:val="16"/>
+                <w:szCs w:val="16"/>
+                <w:lang w:val="en-GB"/>
+              </w:rPr>
+            </w:pPr>
+          </w:p>
+        </w:tc>
+        <w:tc>
+          <w:tcPr>
+            <w:tcW w:w="1139" w:type="dxa"/>
+            <w:noWrap/>
+          </w:tcPr>
+          <w:p>
+            <w:pPr>
+              <w:jc w:val="right"/>
+              <w:cnfStyle w:val="000000000000" w:firstRow="0" w:lastRow="0" w:firstColumn="0" w:lastColumn="0" w:oddVBand="0" w:evenVBand="0" w:oddHBand="0" w:evenHBand="0" w:firstRowFirstColumn="0" w:firstRowLastColumn="0" w:lastRowFirstColumn="0" w:lastRowLastColumn="0"/>
+              <w:rPr>
+                <w:rFonts w:ascii="Arrow narrow" w:eastAsia="Times New Roman" w:hAnsi="Arrow narrow" w:cs="Times New Roman"/>
+                <w:color w:val="000000"/>
+                <w:sz w:val="16"/>
+                <w:szCs w:val="16"/>
+                <w:lang w:val="en-GB"/>
+              </w:rPr>
+            </w:pPr>
+            <w:r>
+              <w:rPr>
+                <w:rFonts w:ascii="Arrow narrow" w:hAnsi="Arrow narrow"/>
+                <w:sz w:val="16"/>
+                <w:szCs w:val="16"/>
+                <w:lang w:val="en-US"/>
+              </w:rPr>
+              <w:t>-</w:t>
+            </w:r>
+            <w:r>
+              <w:rPr>
+                <w:rFonts w:ascii="Arrow narrow" w:hAnsi="Arrow narrow"/>
+                <w:sz w:val="16"/>
+                <w:szCs w:val="16"/>
+              </w:rPr>
+              <w:t>%</w:t>
+            </w:r>
+          </w:p>
+        </w:tc>
+      </w:tr>
+      <w:tr>
+        <w:trPr>
+          <w:cnfStyle w:val="000000100000" w:firstRow="0" w:lastRow="0" w:firstColumn="0" w:lastColumn="0" w:oddVBand="0" w:evenVBand="0" w:oddHBand="1" w:evenHBand="0" w:firstRowFirstColumn="0" w:firstRowLastColumn="0" w:lastRowFirstColumn="0" w:lastRowLastColumn="0"/>
+          <w:trHeight w:val="255"/>
+        </w:trPr>
+        <w:tc>
+          <w:tcPr>
+            <w:cnfStyle w:val="001000000000" w:firstRow="0" w:lastRow="0" w:firstColumn="1" w:lastColumn="0" w:oddVBand="0" w:evenVBand="0" w:oddHBand="0" w:evenHBand="0" w:firstRowFirstColumn="0" w:firstRowLastColumn="0" w:lastRowFirstColumn="0" w:lastRowLastColumn="0"/>
+            <w:tcW w:w="562" w:type="dxa"/>
+            <w:shd w:val="clear" w:color="5B9BD5" w:themeColor="accent5" w:fill="5B9BD5" w:themeFill="accent5"/>
+            <w:noWrap/>
+            <w:vAlign w:val="bottom"/>
+          </w:tcPr>
+          <w:p>
+            <w:pPr>
+              <w:jc w:val="right"/>
+              <w:rPr>
+                <w:rFonts w:ascii="Arrow narrow" w:eastAsia="Times New Roman" w:hAnsi="Arrow narrow" w:cs="Times New Roman"/>
+                <w:color w:val="FFFFFF" w:themeColor="background1"/>
+                <w:lang w:val="en-GB"/>
+              </w:rPr>
+            </w:pPr>
+            <w:r>
+              <w:rPr>
+                <w:rFonts w:ascii="Arrow narrow" w:eastAsia="Times New Roman" w:hAnsi="Arrow narrow" w:cs="Times New Roman"/>
+                <w:color w:val="FFFFFF" w:themeColor="background1"/>
+                <w:sz w:val="16"/>
+                <w:szCs w:val="16"/>
+                <w:lang w:val="en-GB"/>
+              </w:rPr>
+              <w:t>32</w:t>
+            </w:r>
+          </w:p>
+        </w:tc>
+        <w:tc>
+          <w:tcPr>
+            <w:tcW w:w="926" w:type="dxa"/>
+            <w:shd w:val="clear" w:color="5B9BD5" w:themeColor="accent5" w:fill="5B9BD5" w:themeFill="accent5"/>
+            <w:noWrap/>
+            <w:vAlign w:val="bottom"/>
+          </w:tcPr>
+          <w:p>
+            <w:pPr>
+              <w:jc w:val="right"/>
+              <w:cnfStyle w:val="000000100000" w:firstRow="0" w:lastRow="0" w:firstColumn="0" w:lastColumn="0" w:oddVBand="0" w:evenVBand="0" w:oddHBand="1" w:evenHBand="0" w:firstRowFirstColumn="0" w:firstRowLastColumn="0" w:lastRowFirstColumn="0" w:lastRowLastColumn="0"/>
+              <w:rPr>
+                <w:rFonts w:ascii="Arrow narrow" w:eastAsia="Times New Roman" w:hAnsi="Arrow narrow" w:cs="Times New Roman"/>
+                <w:color w:val="FFFFFF" w:themeColor="background1"/>
+                <w:lang w:val="en-GB"/>
+              </w:rPr>
+            </w:pPr>
+            <w:r>
+              <w:rPr>
+                <w:rFonts w:ascii="Arrow narrow" w:eastAsia="Times New Roman" w:hAnsi="Arrow narrow" w:cs="Times New Roman"/>
+                <w:color w:val="FFFFFF" w:themeColor="background1"/>
+                <w:sz w:val="16"/>
+                <w:szCs w:val="16"/>
+                <w:lang w:val="en-GB"/>
+              </w:rPr>
+              <w:t>65536</w:t>
+            </w:r>
+          </w:p>
+        </w:tc>
+        <w:tc>
+          <w:tcPr>
+            <w:tcW w:w="1194" w:type="dxa"/>
+            <w:noWrap/>
+          </w:tcPr>
+          <w:p>
+            <w:pPr>
+              <w:jc w:val="right"/>
+              <w:cnfStyle w:val="000000100000" w:firstRow="0" w:lastRow="0" w:firstColumn="0" w:lastColumn="0" w:oddVBand="0" w:evenVBand="0" w:oddHBand="1" w:evenHBand="0" w:firstRowFirstColumn="0" w:firstRowLastColumn="0" w:lastRowFirstColumn="0" w:lastRowLastColumn="0"/>
+              <w:rPr>
+                <w:rFonts w:ascii="Arrow narrow" w:eastAsia="Times New Roman" w:hAnsi="Arrow narrow" w:cs="Times New Roman"/>
+                <w:color w:val="000000"/>
+                <w:sz w:val="16"/>
+                <w:szCs w:val="16"/>
+                <w:lang w:val="en-GB"/>
+              </w:rPr>
+            </w:pPr>
+            <w:r>
+              <w:rPr>
+                <w:rFonts w:ascii="Arrow narrow" w:hAnsi="Arrow narrow"/>
+                <w:sz w:val="16"/>
+                <w:szCs w:val="16"/>
+              </w:rPr>
+              <w:t>0.024057</w:t>
+            </w:r>
+          </w:p>
+        </w:tc>
+        <w:tc>
+          <w:tcPr>
+            <w:tcW w:w="992" w:type="dxa"/>
+            <w:noWrap/>
+          </w:tcPr>
+          <w:p>
+            <w:pPr>
+              <w:jc w:val="right"/>
+              <w:cnfStyle w:val="000000100000" w:firstRow="0" w:lastRow="0" w:firstColumn="0" w:lastColumn="0" w:oddVBand="0" w:evenVBand="0" w:oddHBand="1" w:evenHBand="0" w:firstRowFirstColumn="0" w:firstRowLastColumn="0" w:lastRowFirstColumn="0" w:lastRowLastColumn="0"/>
+              <w:rPr>
+                <w:rFonts w:ascii="Arrow narrow" w:eastAsia="Times New Roman" w:hAnsi="Arrow narrow" w:cs="Times New Roman"/>
+                <w:color w:val="000000"/>
+                <w:sz w:val="16"/>
+                <w:szCs w:val="16"/>
+                <w:lang w:val="en-GB"/>
+              </w:rPr>
+            </w:pPr>
+          </w:p>
+        </w:tc>
+        <w:tc>
+          <w:tcPr>
+            <w:tcW w:w="1139" w:type="dxa"/>
+            <w:noWrap/>
+          </w:tcPr>
+          <w:p>
+            <w:pPr>
+              <w:jc w:val="right"/>
+              <w:cnfStyle w:val="000000100000" w:firstRow="0" w:lastRow="0" w:firstColumn="0" w:lastColumn="0" w:oddVBand="0" w:evenVBand="0" w:oddHBand="1" w:evenHBand="0" w:firstRowFirstColumn="0" w:firstRowLastColumn="0" w:lastRowFirstColumn="0" w:lastRowLastColumn="0"/>
+              <w:rPr>
+                <w:rFonts w:ascii="Arrow narrow" w:eastAsia="Times New Roman" w:hAnsi="Arrow narrow" w:cs="Times New Roman"/>
+                <w:color w:val="000000"/>
+                <w:sz w:val="16"/>
+                <w:szCs w:val="16"/>
+                <w:lang w:val="en-GB"/>
+              </w:rPr>
+            </w:pPr>
+            <w:r>
+              <w:rPr>
+                <w:rFonts w:ascii="Arrow narrow" w:hAnsi="Arrow narrow"/>
+                <w:sz w:val="16"/>
+                <w:szCs w:val="16"/>
+                <w:lang w:val="en-US"/>
+              </w:rPr>
+              <w:t>-</w:t>
+            </w:r>
+            <w:r>
+              <w:rPr>
+                <w:rFonts w:ascii="Arrow narrow" w:hAnsi="Arrow narrow"/>
+                <w:sz w:val="16"/>
+                <w:szCs w:val="16"/>
+              </w:rPr>
+              <w:t>%</w:t>
+            </w:r>
+          </w:p>
+        </w:tc>
+      </w:tr>
+      <w:tr>
+        <w:trPr>
+          <w:trHeight w:val="255"/>
+        </w:trPr>
+        <w:tc>
+          <w:tcPr>
+            <w:cnfStyle w:val="001000000000" w:firstRow="0" w:lastRow="0" w:firstColumn="1" w:lastColumn="0" w:oddVBand="0" w:evenVBand="0" w:oddHBand="0" w:evenHBand="0" w:firstRowFirstColumn="0" w:firstRowLastColumn="0" w:lastRowFirstColumn="0" w:lastRowLastColumn="0"/>
+            <w:tcW w:w="562" w:type="dxa"/>
+            <w:shd w:val="clear" w:color="5B9BD5" w:themeColor="accent5" w:fill="5B9BD5" w:themeFill="accent5"/>
+            <w:noWrap/>
+            <w:vAlign w:val="bottom"/>
+          </w:tcPr>
+          <w:p>
+            <w:pPr>
+              <w:jc w:val="right"/>
+              <w:rPr>
+                <w:rFonts w:ascii="Arrow narrow" w:eastAsia="Times New Roman" w:hAnsi="Arrow narrow" w:cs="Times New Roman"/>
+                <w:color w:val="FFFFFF" w:themeColor="background1"/>
+                <w:lang w:val="en-GB"/>
+              </w:rPr>
+            </w:pPr>
+            <w:r>
+              <w:rPr>
+                <w:rFonts w:ascii="Arrow narrow" w:eastAsia="Times New Roman" w:hAnsi="Arrow narrow" w:cs="Times New Roman"/>
+                <w:color w:val="FFFFFF" w:themeColor="background1"/>
+                <w:sz w:val="16"/>
+                <w:szCs w:val="16"/>
+                <w:lang w:val="en-GB"/>
+              </w:rPr>
+              <w:t>256</w:t>
+            </w:r>
+          </w:p>
+        </w:tc>
+        <w:tc>
+          <w:tcPr>
+            <w:tcW w:w="926" w:type="dxa"/>
+            <w:shd w:val="clear" w:color="5B9BD5" w:themeColor="accent5" w:fill="5B9BD5" w:themeFill="accent5"/>
+            <w:noWrap/>
+            <w:vAlign w:val="bottom"/>
+          </w:tcPr>
+          <w:p>
+            <w:pPr>
+              <w:jc w:val="right"/>
+              <w:cnfStyle w:val="000000000000" w:firstRow="0" w:lastRow="0" w:firstColumn="0" w:lastColumn="0" w:oddVBand="0" w:evenVBand="0" w:oddHBand="0" w:evenHBand="0" w:firstRowFirstColumn="0" w:firstRowLastColumn="0" w:lastRowFirstColumn="0" w:lastRowLastColumn="0"/>
+              <w:rPr>
+                <w:rFonts w:ascii="Arrow narrow" w:eastAsia="Times New Roman" w:hAnsi="Arrow narrow" w:cs="Times New Roman"/>
+                <w:color w:val="FFFFFF" w:themeColor="background1"/>
+                <w:lang w:val="en-GB"/>
+              </w:rPr>
+            </w:pPr>
+            <w:r>
+              <w:rPr>
+                <w:rFonts w:ascii="Arrow narrow" w:eastAsia="Times New Roman" w:hAnsi="Arrow narrow" w:cs="Times New Roman"/>
+                <w:color w:val="FFFFFF" w:themeColor="background1"/>
+                <w:sz w:val="16"/>
+                <w:szCs w:val="16"/>
+                <w:lang w:val="en-GB"/>
+              </w:rPr>
+              <w:t>65536</w:t>
+            </w:r>
+          </w:p>
+        </w:tc>
+        <w:tc>
+          <w:tcPr>
+            <w:tcW w:w="1194" w:type="dxa"/>
+            <w:noWrap/>
+          </w:tcPr>
+          <w:p>
+            <w:pPr>
+              <w:jc w:val="right"/>
+              <w:cnfStyle w:val="000000000000" w:firstRow="0" w:lastRow="0" w:firstColumn="0" w:lastColumn="0" w:oddVBand="0" w:evenVBand="0" w:oddHBand="0" w:evenHBand="0" w:firstRowFirstColumn="0" w:firstRowLastColumn="0" w:lastRowFirstColumn="0" w:lastRowLastColumn="0"/>
+              <w:rPr>
+                <w:rFonts w:ascii="Arrow narrow" w:eastAsia="Times New Roman" w:hAnsi="Arrow narrow" w:cs="Times New Roman"/>
+                <w:color w:val="000000"/>
+                <w:sz w:val="16"/>
+                <w:szCs w:val="16"/>
+                <w:lang w:val="en-GB"/>
+              </w:rPr>
+            </w:pPr>
+            <w:r>
+              <w:rPr>
+                <w:rFonts w:ascii="Arrow narrow" w:hAnsi="Arrow narrow"/>
+                <w:sz w:val="16"/>
+                <w:szCs w:val="16"/>
+              </w:rPr>
+              <w:t>0.196926</w:t>
+            </w:r>
+          </w:p>
+        </w:tc>
+        <w:tc>
+          <w:tcPr>
+            <w:tcW w:w="992" w:type="dxa"/>
+            <w:noWrap/>
+          </w:tcPr>
+          <w:p>
+            <w:pPr>
+              <w:jc w:val="right"/>
+              <w:cnfStyle w:val="000000000000" w:firstRow="0" w:lastRow="0" w:firstColumn="0" w:lastColumn="0" w:oddVBand="0" w:evenVBand="0" w:oddHBand="0" w:evenHBand="0" w:firstRowFirstColumn="0" w:firstRowLastColumn="0" w:lastRowFirstColumn="0" w:lastRowLastColumn="0"/>
+              <w:rPr>
+                <w:rFonts w:ascii="Arrow narrow" w:eastAsia="Times New Roman" w:hAnsi="Arrow narrow" w:cs="Times New Roman"/>
+                <w:color w:val="000000"/>
+                <w:sz w:val="16"/>
+                <w:szCs w:val="16"/>
+                <w:lang w:val="en-GB"/>
+              </w:rPr>
+            </w:pPr>
+          </w:p>
+        </w:tc>
+        <w:tc>
+          <w:tcPr>
+            <w:tcW w:w="1139" w:type="dxa"/>
+            <w:noWrap/>
+          </w:tcPr>
+          <w:p>
+            <w:pPr>
+              <w:jc w:val="right"/>
+              <w:cnfStyle w:val="000000000000" w:firstRow="0" w:lastRow="0" w:firstColumn="0" w:lastColumn="0" w:oddVBand="0" w:evenVBand="0" w:oddHBand="0" w:evenHBand="0" w:firstRowFirstColumn="0" w:firstRowLastColumn="0" w:lastRowFirstColumn="0" w:lastRowLastColumn="0"/>
+              <w:rPr>
+                <w:rFonts w:ascii="Arrow narrow" w:hAnsi="Arrow narrow"/>
+                <w:sz w:val="16"/>
+                <w:szCs w:val="16"/>
+                <w:lang w:val="en-US"/>
+              </w:rPr>
+            </w:pPr>
+            <w:r>
+              <w:rPr>
+                <w:rFonts w:ascii="Arrow narrow" w:hAnsi="Arrow narrow"/>
+                <w:sz w:val="16"/>
+                <w:szCs w:val="16"/>
+                <w:lang w:val="en-US"/>
+              </w:rPr>
+              <w:t>-</w:t>
+            </w:r>
+            <w:r>
+              <w:rPr>
+                <w:rFonts w:ascii="Arrow narrow" w:hAnsi="Arrow narrow"/>
+                <w:sz w:val="16"/>
+                <w:szCs w:val="16"/>
+              </w:rPr>
+              <w:t>%</w:t>
+            </w:r>
+          </w:p>
+        </w:tc>
+      </w:tr>
+    </w:tbl>
     <w:p/>
     <w:sectPr>
       <w:headerReference w:type="default" r:id="rId17"/>

</xml_diff>